<commit_message>
1.5.5: Updated Documentation/GCA_Improvement_List.xls with current progress. Updated Bug Reports/Memory Trace X-Axis Rescale Problem documents to reflect the fact that segmented sweeps are effected. Ready to give this version to Jerome for evaluation.
</commit_message>
<xml_diff>
--- a/Bug Reports/Memory Trace X-Axis Rescale Problem/Memory Trace X-Axis Rescale Problem.docx
+++ b/Bug Reports/Memory Trace X-Axis Rescale Problem/Memory Trace X-Axis Rescale Problem.docx
@@ -15,154 +15,170 @@
       <w:r>
         <w:t xml:space="preserve"> Problem</w:t>
       </w:r>
+    </w:p>
+    <w:p>
+      <w:pPr>
+        <w:pStyle w:val="Heading1"/>
+      </w:pPr>
+      <w:r>
+        <w:t>Intent</w:t>
+      </w:r>
+    </w:p>
+    <w:p>
+      <w:r>
+        <w:t>I need to create arbitrary memory traces on-instrument. In general, any property of the trace can change, including the x-axis range. When the x-axis range changes, I need to be able to update the existing traces to reflect the new range.</w:t>
+      </w:r>
+    </w:p>
+    <w:p>
+      <w:r>
+        <w:t>The instrument will not be sweeping (it will be in manual sweep mode, stopped) while these traces are being updated.</w:t>
+      </w:r>
+    </w:p>
+    <w:p>
+      <w:pPr>
+        <w:pStyle w:val="Heading1"/>
+      </w:pPr>
+      <w:r>
+        <w:t>Problem</w:t>
+      </w:r>
+    </w:p>
+    <w:p>
+      <w:r>
+        <w:t>When changing the range of the x-axis, the memory trace is not updated to reflect it</w:t>
+      </w:r>
+      <w:r>
+        <w:t>.</w:t>
+      </w:r>
+      <w:r>
+        <w:br/>
+        <w:t>See example below.</w:t>
+      </w:r>
+    </w:p>
+    <w:p>
+      <w:pPr>
+        <w:pStyle w:val="Heading1"/>
+      </w:pPr>
+      <w:r>
+        <w:t>Scope</w:t>
+      </w:r>
+    </w:p>
+    <w:p>
+      <w:r>
+        <w:t>Confirmed on</w:t>
+      </w:r>
+      <w:proofErr w:type="gramStart"/>
+      <w:r>
+        <w:t>:</w:t>
+      </w:r>
+      <w:proofErr w:type="gramEnd"/>
+      <w:r>
+        <w:br/>
+        <w:t>- ZNB firmware 2.60 beta 1.226</w:t>
+      </w:r>
+      <w:r>
+        <w:br/>
+        <w:t xml:space="preserve">- </w:t>
+      </w:r>
+      <w:r>
+        <w:t>ZVA firmware 3.60</w:t>
+      </w:r>
+      <w:r>
+        <w:br/>
+      </w:r>
+    </w:p>
+    <w:p>
+      <w:r>
+        <w:t>Sweep modes effected</w:t>
+      </w:r>
+      <w:r>
+        <w:t>*</w:t>
+      </w:r>
+      <w:r>
+        <w:t>:</w:t>
+      </w:r>
+      <w:r>
+        <w:br/>
+        <w:t>- Linear frequency sweep</w:t>
+      </w:r>
+      <w:r>
+        <w:br/>
+        <w:t>- Logarithmic frequency sweep</w:t>
+      </w:r>
+      <w:r>
+        <w:br/>
+        <w:t>- Segmented sweep</w:t>
+      </w:r>
+      <w:r>
+        <w:br/>
+        <w:t>- Power sweep</w:t>
+      </w:r>
+    </w:p>
+    <w:p>
+      <w:r>
+        <w:t>I have not tested CW or Time sweep modes.</w:t>
+      </w:r>
+    </w:p>
+    <w:p>
+      <w:r>
+        <w:t xml:space="preserve">The customer specifically has several ZVAs; I need the ZVA fix most urgently. Also, I am specifically interested in </w:t>
+      </w:r>
+      <w:r>
+        <w:t xml:space="preserve">memory traces in </w:t>
+      </w:r>
+      <w:r>
+        <w:t xml:space="preserve">power sweep </w:t>
+      </w:r>
+      <w:r>
+        <w:t xml:space="preserve">and segmented sweep </w:t>
+      </w:r>
+      <w:r>
+        <w:t>mode</w:t>
+      </w:r>
+      <w:r>
+        <w:t>s</w:t>
+      </w:r>
+      <w:r>
+        <w:t>.</w:t>
+      </w:r>
+    </w:p>
+    <w:p>
+      <w:pPr>
+        <w:pStyle w:val="Heading1"/>
+      </w:pPr>
+      <w:r>
+        <w:t>Work-around</w:t>
+      </w:r>
+    </w:p>
+    <w:p>
+      <w:r>
+        <w:t>The only work-around I’ve found is deleting the effected channels and traces, then recreating them to force the VNA to regenerate the x-axis.</w:t>
+      </w:r>
+    </w:p>
+    <w:p>
+      <w:r>
+        <w:t>T</w:t>
+      </w:r>
+      <w:r>
+        <w:t xml:space="preserve">his potential work-around is NOT acceptable for my application. The user is configuring the display in a very particular way (trace formats, diagram areas, diagram titles, per diagram and/or per trace scale, trace scale coupling, markers, marker coupling </w:t>
+      </w:r>
+      <w:proofErr w:type="spellStart"/>
+      <w:r>
+        <w:t>etc</w:t>
+      </w:r>
+      <w:proofErr w:type="spellEnd"/>
+      <w:r>
+        <w:t xml:space="preserve"> </w:t>
+      </w:r>
+      <w:proofErr w:type="spellStart"/>
+      <w:r>
+        <w:t>etc</w:t>
+      </w:r>
+      <w:proofErr w:type="spellEnd"/>
+      <w:r>
+        <w:t>) and I need to maintain it. Expecting the user to recreate the setup is unreasonable. Trying to recreate the setup programmatically is unreasonable, given the number and complexity of the settings to maintain.</w:t>
+      </w:r>
       <w:bookmarkStart w:id="0" w:name="_GoBack"/>
       <w:bookmarkEnd w:id="0"/>
-    </w:p>
-    <w:p>
-      <w:pPr>
-        <w:pStyle w:val="Heading1"/>
-      </w:pPr>
-      <w:r>
-        <w:t>Intent</w:t>
-      </w:r>
-    </w:p>
-    <w:p>
-      <w:r>
-        <w:t>I need to create arbitrary memory traces on-instrument. In general, any property of the trace can change, including the x-axis range. When the x-axis range changes, I need to be able to update the existing traces to reflect the new range.</w:t>
-      </w:r>
-    </w:p>
-    <w:p>
-      <w:r>
-        <w:t>The instrument will not be sweeping (it will be in manual sweep mode, stopped) while these traces are being updated.</w:t>
-      </w:r>
-    </w:p>
-    <w:p>
-      <w:pPr>
-        <w:pStyle w:val="Heading1"/>
-      </w:pPr>
-      <w:r>
-        <w:t>Problem</w:t>
-      </w:r>
-    </w:p>
-    <w:p>
-      <w:r>
-        <w:t>When changing the range of the x-axis, the memory trace is not updated to reflect it</w:t>
-      </w:r>
-      <w:r>
-        <w:t>.</w:t>
-      </w:r>
-      <w:r>
-        <w:br/>
-        <w:t>See example below.</w:t>
-      </w:r>
-    </w:p>
-    <w:p>
-      <w:pPr>
-        <w:pStyle w:val="Heading1"/>
-      </w:pPr>
-      <w:r>
-        <w:t>Scope</w:t>
-      </w:r>
-    </w:p>
-    <w:p>
-      <w:r>
-        <w:t>Confirmed on</w:t>
-      </w:r>
-      <w:proofErr w:type="gramStart"/>
-      <w:r>
-        <w:t>:</w:t>
-      </w:r>
-      <w:proofErr w:type="gramEnd"/>
-      <w:r>
-        <w:br/>
-        <w:t>- ZNB firmware 2.60 beta 1.226</w:t>
-      </w:r>
-      <w:r>
-        <w:br/>
-        <w:t xml:space="preserve">- </w:t>
-      </w:r>
-      <w:r>
-        <w:t>ZVA firmware 3.60</w:t>
-      </w:r>
-      <w:r>
-        <w:br/>
-      </w:r>
-    </w:p>
-    <w:p>
-      <w:r>
-        <w:t>Sweep modes effected</w:t>
-      </w:r>
-      <w:proofErr w:type="gramStart"/>
-      <w:r>
-        <w:t>:</w:t>
-      </w:r>
-      <w:proofErr w:type="gramEnd"/>
-      <w:r>
-        <w:br/>
-        <w:t>- Linear frequency sweep</w:t>
-      </w:r>
-      <w:r>
-        <w:br/>
-        <w:t>- Logarithmic frequency sweep</w:t>
-      </w:r>
-      <w:r>
-        <w:br/>
-        <w:t>- Power sweep</w:t>
-      </w:r>
-    </w:p>
-    <w:p>
-      <w:r>
-        <w:t>Segmented sweep does not appear to be effected.</w:t>
-      </w:r>
-      <w:r>
-        <w:br/>
-        <w:t>I have not tested CW or Time sweep modes.</w:t>
-      </w:r>
-    </w:p>
-    <w:p>
-      <w:r>
-        <w:t xml:space="preserve">The customer specifically has several ZVAs; I need the ZVA fix most urgently. Also, I am specifically interested in </w:t>
-      </w:r>
-      <w:r>
-        <w:t xml:space="preserve">memory traces in </w:t>
-      </w:r>
-      <w:r>
-        <w:t>power sweep mode.</w:t>
-      </w:r>
-    </w:p>
-    <w:p>
-      <w:pPr>
-        <w:pStyle w:val="Heading1"/>
-      </w:pPr>
-      <w:r>
-        <w:t>Work-around</w:t>
-      </w:r>
-    </w:p>
-    <w:p>
-      <w:r>
-        <w:t>The only work-around I’ve found is deleting the effected channels and traces, then recreating them to force the VNA to regenerate the x-axis.</w:t>
-      </w:r>
-    </w:p>
-    <w:p>
-      <w:r>
-        <w:t xml:space="preserve">Note: this potential work-around is NOT acceptable for my application. The user is configuring the display in a very particular way (trace formats, diagram areas, diagram titles, per diagram and/or per trace scale, trace scale coupling, markers, marker coupling </w:t>
-      </w:r>
-      <w:proofErr w:type="spellStart"/>
-      <w:r>
-        <w:t>etc</w:t>
-      </w:r>
-      <w:proofErr w:type="spellEnd"/>
-      <w:r>
-        <w:t xml:space="preserve"> </w:t>
-      </w:r>
-      <w:proofErr w:type="spellStart"/>
-      <w:r>
-        <w:t>etc</w:t>
-      </w:r>
-      <w:proofErr w:type="spellEnd"/>
-      <w:r>
-        <w:t>) and I need to maintain it. Expecting the user to recreate the setup is unreasonable. Trying to recreate the setup programmatically is unreasonable, given the number and complexity of the settings to maintain.</w:t>
-      </w:r>
     </w:p>
     <w:p>
       <w:r>

</xml_diff>